<commit_message>
SQL Updated as of 13_feb_2024
</commit_message>
<xml_diff>
--- a/SQL.docx
+++ b/SQL.docx
@@ -1,6 +1,6 @@
 
 <file path=word/document.xml><?xml version="1.0" encoding="utf-8"?>
-<w:document xmlns:wpc="http://schemas.microsoft.com/office/word/2010/wordprocessingCanvas" xmlns:cx="http://schemas.microsoft.com/office/drawing/2014/chartex" xmlns:cx1="http://schemas.microsoft.com/office/drawing/2015/9/8/chartex" xmlns:cx2="http://schemas.microsoft.com/office/drawing/2015/10/21/chartex" xmlns:cx3="http://schemas.microsoft.com/office/drawing/2016/5/9/chartex" xmlns:cx4="http://schemas.microsoft.com/office/drawing/2016/5/10/chartex" xmlns:cx5="http://schemas.microsoft.com/office/drawing/2016/5/11/chartex" xmlns:cx6="http://schemas.microsoft.com/office/drawing/2016/5/12/chartex" xmlns:cx7="http://schemas.microsoft.com/office/drawing/2016/5/13/chartex" xmlns:cx8="http://schemas.microsoft.com/office/drawing/2016/5/14/chartex" xmlns:mc="http://schemas.openxmlformats.org/markup-compatibility/2006" xmlns:aink="http://schemas.microsoft.com/office/drawing/2016/ink" xmlns:am3d="http://schemas.microsoft.com/office/drawing/2017/model3d" xmlns:o="urn:schemas-microsoft-com:office:office" xmlns:oel="http://schemas.microsoft.com/office/2019/extlst" xmlns:r="http://schemas.openxmlformats.org/officeDocument/2006/relationships" xmlns:m="http://schemas.openxmlformats.org/officeDocument/2006/math" xmlns:v="urn:schemas-microsoft-com:vml" xmlns:wp14="http://schemas.microsoft.com/office/word/2010/wordprocessingDrawing" xmlns:wp="http://schemas.openxmlformats.org/drawingml/2006/wordprocessingDrawing" xmlns:w10="urn:schemas-microsoft-com:office:word" xmlns:w="http://schemas.openxmlformats.org/wordprocessingml/2006/main" xmlns:w14="http://schemas.microsoft.com/office/word/2010/wordml" xmlns:w15="http://schemas.microsoft.com/office/word/2012/wordml" xmlns:w16cex="http://schemas.microsoft.com/office/word/2018/wordml/cex" xmlns:w16cid="http://schemas.microsoft.com/office/word/2016/wordml/cid" xmlns:w16="http://schemas.microsoft.com/office/word/2018/wordml" xmlns:w16sdtdh="http://schemas.microsoft.com/office/word/2020/wordml/sdtdatahash" xmlns:w16se="http://schemas.microsoft.com/office/word/2015/wordml/symex" xmlns:wpg="http://schemas.microsoft.com/office/word/2010/wordprocessingGroup" xmlns:wpi="http://schemas.microsoft.com/office/word/2010/wordprocessingInk" xmlns:wne="http://schemas.microsoft.com/office/word/2006/wordml" xmlns:wps="http://schemas.microsoft.com/office/word/2010/wordprocessingShape" mc:Ignorable="w14 w15 w16se w16cid w16 w16cex w16sdtdh wp14">
+<w:document xmlns:wpc="http://schemas.microsoft.com/office/word/2010/wordprocessingCanvas" xmlns:cx="http://schemas.microsoft.com/office/drawing/2014/chartex" xmlns:cx1="http://schemas.microsoft.com/office/drawing/2015/9/8/chartex" xmlns:cx2="http://schemas.microsoft.com/office/drawing/2015/10/21/chartex" xmlns:cx3="http://schemas.microsoft.com/office/drawing/2016/5/9/chartex" xmlns:cx4="http://schemas.microsoft.com/office/drawing/2016/5/10/chartex" xmlns:cx5="http://schemas.microsoft.com/office/drawing/2016/5/11/chartex" xmlns:cx6="http://schemas.microsoft.com/office/drawing/2016/5/12/chartex" xmlns:cx7="http://schemas.microsoft.com/office/drawing/2016/5/13/chartex" xmlns:cx8="http://schemas.microsoft.com/office/drawing/2016/5/14/chartex" xmlns:mc="http://schemas.openxmlformats.org/markup-compatibility/2006" xmlns:aink="http://schemas.microsoft.com/office/drawing/2016/ink" xmlns:am3d="http://schemas.microsoft.com/office/drawing/2017/model3d" xmlns:o="urn:schemas-microsoft-com:office:office" xmlns:oel="http://schemas.microsoft.com/office/2019/extlst" xmlns:r="http://schemas.openxmlformats.org/officeDocument/2006/relationships" xmlns:m="http://schemas.openxmlformats.org/officeDocument/2006/math" xmlns:v="urn:schemas-microsoft-com:vml" xmlns:wp14="http://schemas.microsoft.com/office/word/2010/wordprocessingDrawing" xmlns:wp="http://schemas.openxmlformats.org/drawingml/2006/wordprocessingDrawing" xmlns:w10="urn:schemas-microsoft-com:office:word" xmlns:w="http://schemas.openxmlformats.org/wordprocessingml/2006/main" xmlns:w14="http://schemas.microsoft.com/office/word/2010/wordml" xmlns:w15="http://schemas.microsoft.com/office/word/2012/wordml" xmlns:w16cex="http://schemas.microsoft.com/office/word/2018/wordml/cex" xmlns:w16cid="http://schemas.microsoft.com/office/word/2016/wordml/cid" xmlns:w16="http://schemas.microsoft.com/office/word/2018/wordml" xmlns:w16du="http://schemas.microsoft.com/office/word/2023/wordml/word16du" xmlns:w16sdtdh="http://schemas.microsoft.com/office/word/2020/wordml/sdtdatahash" xmlns:w16se="http://schemas.microsoft.com/office/word/2015/wordml/symex" xmlns:wpg="http://schemas.microsoft.com/office/word/2010/wordprocessingGroup" xmlns:wpi="http://schemas.microsoft.com/office/word/2010/wordprocessingInk" xmlns:wne="http://schemas.microsoft.com/office/word/2006/wordml" xmlns:wps="http://schemas.microsoft.com/office/word/2010/wordprocessingShape" mc:Ignorable="w14 w15 w16se w16cid w16 w16cex w16sdtdh w16du wp14">
   <w:body>
     <w:p>
       <w:r>
@@ -17,37 +17,16 @@
           <w:szCs w:val="26"/>
           <w:shd w:val="clear" w:color="auto" w:fill="131417"/>
         </w:rPr>
-        <w:t xml:space="preserve">Structured Query Language (SQL), as we all know, is the database language by the use of which we can perform certain operations on the existing database, and </w:t>
-      </w:r>
-      <w:proofErr w:type="gramStart"/>
-      <w:r>
-        <w:rPr>
-          <w:rFonts w:ascii="Nunito" w:hAnsi="Nunito"/>
-          <w:color w:val="FFFFFF"/>
-          <w:spacing w:val="2"/>
-          <w:sz w:val="26"/>
-          <w:szCs w:val="26"/>
-          <w:shd w:val="clear" w:color="auto" w:fill="131417"/>
-        </w:rPr>
-        <w:t>also</w:t>
-      </w:r>
-      <w:proofErr w:type="gramEnd"/>
-      <w:r>
-        <w:rPr>
-          <w:rFonts w:ascii="Nunito" w:hAnsi="Nunito"/>
-          <w:color w:val="FFFFFF"/>
-          <w:spacing w:val="2"/>
-          <w:sz w:val="26"/>
-          <w:szCs w:val="26"/>
-          <w:shd w:val="clear" w:color="auto" w:fill="131417"/>
-        </w:rPr>
-        <w:t xml:space="preserve"> we can use this language to create a database.</w:t>
+        <w:t>Structured Query Language (SQL), as we all know, is the database language by the use of which we can perform certain operations on the existing database, and also we can use this language to create a database.</w:t>
       </w:r>
     </w:p>
     <w:p/>
     <w:p/>
     <w:p>
       <w:r>
+        <w:rPr>
+          <w:noProof/>
+        </w:rPr>
         <w:drawing>
           <wp:anchor distT="0" distB="0" distL="114300" distR="114300" simplePos="0" relativeHeight="251658240" behindDoc="0" locked="0" layoutInCell="1" allowOverlap="1" wp14:anchorId="740EF936" wp14:editId="4030DF29">
             <wp:simplePos x="0" y="0"/>
@@ -115,6 +94,9 @@
     <w:p/>
     <w:p>
       <w:r>
+        <w:rPr>
+          <w:noProof/>
+        </w:rPr>
         <w:drawing>
           <wp:inline distT="0" distB="0" distL="0" distR="0" wp14:anchorId="61D9A5FB" wp14:editId="1D5880BC">
             <wp:extent cx="5731510" cy="4727575"/>
@@ -1078,6 +1060,16 @@
       </w:r>
     </w:p>
     <w:p>
+      <w:pPr>
+        <w:rPr>
+          <w:rFonts w:ascii="Nunito" w:hAnsi="Nunito"/>
+          <w:color w:val="FFFFFF"/>
+          <w:spacing w:val="2"/>
+          <w:sz w:val="26"/>
+          <w:szCs w:val="26"/>
+          <w:shd w:val="clear" w:color="auto" w:fill="131417"/>
+        </w:rPr>
+      </w:pPr>
       <w:hyperlink r:id="rId21" w:history="1">
         <w:r>
           <w:rPr>
@@ -1119,6 +1111,1255 @@
         <w:t>Rollbacks a transaction in case of any error occurs.</w:t>
       </w:r>
     </w:p>
+    <w:p>
+      <w:pPr>
+        <w:rPr>
+          <w:rFonts w:ascii="Nunito" w:hAnsi="Nunito"/>
+          <w:color w:val="FFFFFF"/>
+          <w:spacing w:val="2"/>
+          <w:sz w:val="26"/>
+          <w:szCs w:val="26"/>
+          <w:shd w:val="clear" w:color="auto" w:fill="131417"/>
+        </w:rPr>
+      </w:pPr>
+      <w:r>
+        <w:rPr>
+          <w:rFonts w:ascii="Nunito" w:hAnsi="Nunito"/>
+          <w:color w:val="FFFFFF"/>
+          <w:spacing w:val="2"/>
+          <w:sz w:val="26"/>
+          <w:szCs w:val="26"/>
+          <w:shd w:val="clear" w:color="auto" w:fill="131417"/>
+        </w:rPr>
+        <w:lastRenderedPageBreak/>
+        <w:t>-------------------------------------------------------------------------</w:t>
+      </w:r>
+    </w:p>
+    <w:p>
+      <w:pPr>
+        <w:rPr>
+          <w:rFonts w:ascii="Nunito" w:hAnsi="Nunito"/>
+          <w:color w:val="FFFFFF"/>
+          <w:spacing w:val="2"/>
+          <w:sz w:val="26"/>
+          <w:szCs w:val="26"/>
+          <w:shd w:val="clear" w:color="auto" w:fill="131417"/>
+        </w:rPr>
+      </w:pPr>
+      <w:r>
+        <w:rPr>
+          <w:rFonts w:ascii="Nunito" w:hAnsi="Nunito"/>
+          <w:color w:val="FFFFFF"/>
+          <w:spacing w:val="2"/>
+          <w:sz w:val="26"/>
+          <w:szCs w:val="26"/>
+          <w:shd w:val="clear" w:color="auto" w:fill="131417"/>
+        </w:rPr>
+        <w:t>-- Date: 13 Feb 2024</w:t>
+      </w:r>
+    </w:p>
+    <w:p>
+      <w:pPr>
+        <w:rPr>
+          <w:rFonts w:ascii="Nunito" w:hAnsi="Nunito"/>
+          <w:color w:val="FFFFFF"/>
+          <w:spacing w:val="2"/>
+          <w:sz w:val="26"/>
+          <w:szCs w:val="26"/>
+          <w:shd w:val="clear" w:color="auto" w:fill="131417"/>
+        </w:rPr>
+      </w:pPr>
+      <w:r>
+        <w:rPr>
+          <w:rFonts w:ascii="Nunito" w:hAnsi="Nunito"/>
+          <w:color w:val="FFFFFF"/>
+          <w:spacing w:val="2"/>
+          <w:sz w:val="26"/>
+          <w:szCs w:val="26"/>
+          <w:shd w:val="clear" w:color="auto" w:fill="131417"/>
+        </w:rPr>
+        <w:t>-- Create table</w:t>
+      </w:r>
+    </w:p>
+    <w:p>
+      <w:pPr>
+        <w:rPr>
+          <w:rFonts w:ascii="Nunito" w:hAnsi="Nunito"/>
+          <w:color w:val="FFFFFF"/>
+          <w:spacing w:val="2"/>
+          <w:sz w:val="26"/>
+          <w:szCs w:val="26"/>
+          <w:shd w:val="clear" w:color="auto" w:fill="131417"/>
+        </w:rPr>
+      </w:pPr>
+    </w:p>
+    <w:p>
+      <w:pPr>
+        <w:rPr>
+          <w:rFonts w:ascii="Nunito" w:hAnsi="Nunito"/>
+          <w:color w:val="FFFFFF"/>
+          <w:spacing w:val="2"/>
+          <w:sz w:val="26"/>
+          <w:szCs w:val="26"/>
+          <w:shd w:val="clear" w:color="auto" w:fill="131417"/>
+        </w:rPr>
+      </w:pPr>
+      <w:r>
+        <w:rPr>
+          <w:rFonts w:ascii="Nunito" w:hAnsi="Nunito"/>
+          <w:color w:val="FFFFFF"/>
+          <w:spacing w:val="2"/>
+          <w:sz w:val="26"/>
+          <w:szCs w:val="26"/>
+          <w:shd w:val="clear" w:color="auto" w:fill="131417"/>
+        </w:rPr>
+        <w:t>create table school_record2 (</w:t>
+      </w:r>
+    </w:p>
+    <w:p>
+      <w:pPr>
+        <w:rPr>
+          <w:rFonts w:ascii="Nunito" w:hAnsi="Nunito"/>
+          <w:color w:val="FFFFFF"/>
+          <w:spacing w:val="2"/>
+          <w:sz w:val="26"/>
+          <w:szCs w:val="26"/>
+          <w:shd w:val="clear" w:color="auto" w:fill="131417"/>
+        </w:rPr>
+      </w:pPr>
+      <w:r>
+        <w:rPr>
+          <w:rFonts w:ascii="Nunito" w:hAnsi="Nunito"/>
+          <w:color w:val="FFFFFF"/>
+          <w:spacing w:val="2"/>
+          <w:sz w:val="26"/>
+          <w:szCs w:val="26"/>
+          <w:shd w:val="clear" w:color="auto" w:fill="131417"/>
+        </w:rPr>
+        <w:t>student_id int,</w:t>
+      </w:r>
+    </w:p>
+    <w:p>
+      <w:pPr>
+        <w:rPr>
+          <w:rFonts w:ascii="Nunito" w:hAnsi="Nunito"/>
+          <w:color w:val="FFFFFF"/>
+          <w:spacing w:val="2"/>
+          <w:sz w:val="26"/>
+          <w:szCs w:val="26"/>
+          <w:shd w:val="clear" w:color="auto" w:fill="131417"/>
+        </w:rPr>
+      </w:pPr>
+      <w:r>
+        <w:rPr>
+          <w:rFonts w:ascii="Nunito" w:hAnsi="Nunito"/>
+          <w:color w:val="FFFFFF"/>
+          <w:spacing w:val="2"/>
+          <w:sz w:val="26"/>
+          <w:szCs w:val="26"/>
+          <w:shd w:val="clear" w:color="auto" w:fill="131417"/>
+        </w:rPr>
+        <w:t>class int,</w:t>
+      </w:r>
+    </w:p>
+    <w:p>
+      <w:pPr>
+        <w:rPr>
+          <w:rFonts w:ascii="Nunito" w:hAnsi="Nunito"/>
+          <w:color w:val="FFFFFF"/>
+          <w:spacing w:val="2"/>
+          <w:sz w:val="26"/>
+          <w:szCs w:val="26"/>
+          <w:shd w:val="clear" w:color="auto" w:fill="131417"/>
+        </w:rPr>
+      </w:pPr>
+      <w:r>
+        <w:rPr>
+          <w:rFonts w:ascii="Nunito" w:hAnsi="Nunito"/>
+          <w:color w:val="FFFFFF"/>
+          <w:spacing w:val="2"/>
+          <w:sz w:val="26"/>
+          <w:szCs w:val="26"/>
+          <w:shd w:val="clear" w:color="auto" w:fill="131417"/>
+        </w:rPr>
+        <w:t>fees float,</w:t>
+      </w:r>
+    </w:p>
+    <w:p>
+      <w:pPr>
+        <w:rPr>
+          <w:rFonts w:ascii="Nunito" w:hAnsi="Nunito"/>
+          <w:color w:val="FFFFFF"/>
+          <w:spacing w:val="2"/>
+          <w:sz w:val="26"/>
+          <w:szCs w:val="26"/>
+          <w:shd w:val="clear" w:color="auto" w:fill="131417"/>
+        </w:rPr>
+      </w:pPr>
+      <w:r>
+        <w:rPr>
+          <w:rFonts w:ascii="Nunito" w:hAnsi="Nunito"/>
+          <w:color w:val="FFFFFF"/>
+          <w:spacing w:val="2"/>
+          <w:sz w:val="26"/>
+          <w:szCs w:val="26"/>
+          <w:shd w:val="clear" w:color="auto" w:fill="131417"/>
+        </w:rPr>
+        <w:t>section varchar(10)</w:t>
+      </w:r>
+    </w:p>
+    <w:p>
+      <w:pPr>
+        <w:rPr>
+          <w:rFonts w:ascii="Nunito" w:hAnsi="Nunito"/>
+          <w:color w:val="FFFFFF"/>
+          <w:spacing w:val="2"/>
+          <w:sz w:val="26"/>
+          <w:szCs w:val="26"/>
+          <w:shd w:val="clear" w:color="auto" w:fill="131417"/>
+        </w:rPr>
+      </w:pPr>
+      <w:r>
+        <w:rPr>
+          <w:rFonts w:ascii="Nunito" w:hAnsi="Nunito"/>
+          <w:color w:val="FFFFFF"/>
+          <w:spacing w:val="2"/>
+          <w:sz w:val="26"/>
+          <w:szCs w:val="26"/>
+          <w:shd w:val="clear" w:color="auto" w:fill="131417"/>
+        </w:rPr>
+        <w:t>);</w:t>
+      </w:r>
+    </w:p>
+    <w:p>
+      <w:pPr>
+        <w:rPr>
+          <w:rFonts w:ascii="Nunito" w:hAnsi="Nunito"/>
+          <w:color w:val="FFFFFF"/>
+          <w:spacing w:val="2"/>
+          <w:sz w:val="26"/>
+          <w:szCs w:val="26"/>
+          <w:shd w:val="clear" w:color="auto" w:fill="131417"/>
+        </w:rPr>
+      </w:pPr>
+    </w:p>
+    <w:p>
+      <w:pPr>
+        <w:rPr>
+          <w:rFonts w:ascii="Nunito" w:hAnsi="Nunito"/>
+          <w:color w:val="FFFFFF"/>
+          <w:spacing w:val="2"/>
+          <w:sz w:val="26"/>
+          <w:szCs w:val="26"/>
+          <w:shd w:val="clear" w:color="auto" w:fill="131417"/>
+        </w:rPr>
+      </w:pPr>
+      <w:r>
+        <w:rPr>
+          <w:rFonts w:ascii="Nunito" w:hAnsi="Nunito"/>
+          <w:color w:val="FFFFFF"/>
+          <w:spacing w:val="2"/>
+          <w:sz w:val="26"/>
+          <w:szCs w:val="26"/>
+          <w:shd w:val="clear" w:color="auto" w:fill="131417"/>
+        </w:rPr>
+        <w:t>insert into school_record2 values (1,6,5000,"B");</w:t>
+      </w:r>
+    </w:p>
+    <w:p>
+      <w:pPr>
+        <w:rPr>
+          <w:rFonts w:ascii="Nunito" w:hAnsi="Nunito"/>
+          <w:color w:val="FFFFFF"/>
+          <w:spacing w:val="2"/>
+          <w:sz w:val="26"/>
+          <w:szCs w:val="26"/>
+          <w:shd w:val="clear" w:color="auto" w:fill="131417"/>
+        </w:rPr>
+      </w:pPr>
+      <w:r>
+        <w:rPr>
+          <w:rFonts w:ascii="Nunito" w:hAnsi="Nunito"/>
+          <w:color w:val="FFFFFF"/>
+          <w:spacing w:val="2"/>
+          <w:sz w:val="26"/>
+          <w:szCs w:val="26"/>
+          <w:shd w:val="clear" w:color="auto" w:fill="131417"/>
+        </w:rPr>
+        <w:t>insert into school_record2 values (2, 7,20000, "A");</w:t>
+      </w:r>
+    </w:p>
+    <w:p>
+      <w:pPr>
+        <w:rPr>
+          <w:rFonts w:ascii="Nunito" w:hAnsi="Nunito"/>
+          <w:color w:val="FFFFFF"/>
+          <w:spacing w:val="2"/>
+          <w:sz w:val="26"/>
+          <w:szCs w:val="26"/>
+          <w:shd w:val="clear" w:color="auto" w:fill="131417"/>
+        </w:rPr>
+      </w:pPr>
+      <w:r>
+        <w:rPr>
+          <w:rFonts w:ascii="Nunito" w:hAnsi="Nunito"/>
+          <w:color w:val="FFFFFF"/>
+          <w:spacing w:val="2"/>
+          <w:sz w:val="26"/>
+          <w:szCs w:val="26"/>
+          <w:shd w:val="clear" w:color="auto" w:fill="131417"/>
+        </w:rPr>
+        <w:t>insert into school_record2 values (3, 8,200.67, "C");</w:t>
+      </w:r>
+    </w:p>
+    <w:p>
+      <w:pPr>
+        <w:rPr>
+          <w:rFonts w:ascii="Nunito" w:hAnsi="Nunito"/>
+          <w:color w:val="FFFFFF"/>
+          <w:spacing w:val="2"/>
+          <w:sz w:val="26"/>
+          <w:szCs w:val="26"/>
+          <w:shd w:val="clear" w:color="auto" w:fill="131417"/>
+        </w:rPr>
+      </w:pPr>
+    </w:p>
+    <w:p>
+      <w:pPr>
+        <w:rPr>
+          <w:rFonts w:ascii="Nunito" w:hAnsi="Nunito"/>
+          <w:color w:val="FFFFFF"/>
+          <w:spacing w:val="2"/>
+          <w:sz w:val="26"/>
+          <w:szCs w:val="26"/>
+          <w:shd w:val="clear" w:color="auto" w:fill="131417"/>
+        </w:rPr>
+      </w:pPr>
+    </w:p>
+    <w:p>
+      <w:pPr>
+        <w:rPr>
+          <w:rFonts w:ascii="Nunito" w:hAnsi="Nunito"/>
+          <w:color w:val="FFFFFF"/>
+          <w:spacing w:val="2"/>
+          <w:sz w:val="26"/>
+          <w:szCs w:val="26"/>
+          <w:shd w:val="clear" w:color="auto" w:fill="131417"/>
+        </w:rPr>
+      </w:pPr>
+      <w:r>
+        <w:rPr>
+          <w:rFonts w:ascii="Nunito" w:hAnsi="Nunito"/>
+          <w:color w:val="FFFFFF"/>
+          <w:spacing w:val="2"/>
+          <w:sz w:val="26"/>
+          <w:szCs w:val="26"/>
+          <w:shd w:val="clear" w:color="auto" w:fill="131417"/>
+        </w:rPr>
+        <w:t>select * from school_record2;</w:t>
+      </w:r>
+    </w:p>
+    <w:p>
+      <w:pPr>
+        <w:rPr>
+          <w:rFonts w:ascii="Nunito" w:hAnsi="Nunito"/>
+          <w:color w:val="FFFFFF"/>
+          <w:spacing w:val="2"/>
+          <w:sz w:val="26"/>
+          <w:szCs w:val="26"/>
+          <w:shd w:val="clear" w:color="auto" w:fill="131417"/>
+        </w:rPr>
+      </w:pPr>
+      <w:r>
+        <w:rPr>
+          <w:rFonts w:ascii="Nunito" w:hAnsi="Nunito"/>
+          <w:color w:val="FFFFFF"/>
+          <w:spacing w:val="2"/>
+          <w:sz w:val="26"/>
+          <w:szCs w:val="26"/>
+          <w:shd w:val="clear" w:color="auto" w:fill="131417"/>
+        </w:rPr>
+        <w:t>-- Commenting: If you want to provide some extra info corr to your query</w:t>
+      </w:r>
+    </w:p>
+    <w:p>
+      <w:pPr>
+        <w:rPr>
+          <w:rFonts w:ascii="Nunito" w:hAnsi="Nunito"/>
+          <w:color w:val="FFFFFF"/>
+          <w:spacing w:val="2"/>
+          <w:sz w:val="26"/>
+          <w:szCs w:val="26"/>
+          <w:shd w:val="clear" w:color="auto" w:fill="131417"/>
+        </w:rPr>
+      </w:pPr>
+      <w:r>
+        <w:rPr>
+          <w:rFonts w:ascii="Nunito" w:hAnsi="Nunito"/>
+          <w:color w:val="FFFFFF"/>
+          <w:spacing w:val="2"/>
+          <w:sz w:val="26"/>
+          <w:szCs w:val="26"/>
+          <w:shd w:val="clear" w:color="auto" w:fill="131417"/>
+        </w:rPr>
+        <w:t xml:space="preserve">-- * stands for selecting ALL in SQL </w:t>
+      </w:r>
+    </w:p>
+    <w:p>
+      <w:pPr>
+        <w:rPr>
+          <w:rFonts w:ascii="Nunito" w:hAnsi="Nunito"/>
+          <w:color w:val="FFFFFF"/>
+          <w:spacing w:val="2"/>
+          <w:sz w:val="26"/>
+          <w:szCs w:val="26"/>
+          <w:shd w:val="clear" w:color="auto" w:fill="131417"/>
+        </w:rPr>
+      </w:pPr>
+    </w:p>
+    <w:p>
+      <w:pPr>
+        <w:rPr>
+          <w:rFonts w:ascii="Nunito" w:hAnsi="Nunito"/>
+          <w:color w:val="FFFFFF"/>
+          <w:spacing w:val="2"/>
+          <w:sz w:val="26"/>
+          <w:szCs w:val="26"/>
+          <w:shd w:val="clear" w:color="auto" w:fill="131417"/>
+        </w:rPr>
+      </w:pPr>
+      <w:r>
+        <w:rPr>
+          <w:rFonts w:ascii="Nunito" w:hAnsi="Nunito"/>
+          <w:color w:val="FFFFFF"/>
+          <w:spacing w:val="2"/>
+          <w:sz w:val="26"/>
+          <w:szCs w:val="26"/>
+          <w:shd w:val="clear" w:color="auto" w:fill="131417"/>
+        </w:rPr>
+        <w:t>-- Fot Doing Multiline commenting we use ctrl + /</w:t>
+      </w:r>
+    </w:p>
+    <w:p>
+      <w:pPr>
+        <w:rPr>
+          <w:rFonts w:ascii="Nunito" w:hAnsi="Nunito"/>
+          <w:color w:val="FFFFFF"/>
+          <w:spacing w:val="2"/>
+          <w:sz w:val="26"/>
+          <w:szCs w:val="26"/>
+          <w:shd w:val="clear" w:color="auto" w:fill="131417"/>
+        </w:rPr>
+      </w:pPr>
+      <w:r>
+        <w:rPr>
+          <w:rFonts w:ascii="Nunito" w:hAnsi="Nunito"/>
+          <w:color w:val="FFFFFF"/>
+          <w:spacing w:val="2"/>
+          <w:sz w:val="26"/>
+          <w:szCs w:val="26"/>
+          <w:shd w:val="clear" w:color="auto" w:fill="131417"/>
+        </w:rPr>
+        <w:t>-- svjrbv</w:t>
+      </w:r>
+    </w:p>
+    <w:p>
+      <w:pPr>
+        <w:rPr>
+          <w:rFonts w:ascii="Nunito" w:hAnsi="Nunito"/>
+          <w:color w:val="FFFFFF"/>
+          <w:spacing w:val="2"/>
+          <w:sz w:val="26"/>
+          <w:szCs w:val="26"/>
+          <w:shd w:val="clear" w:color="auto" w:fill="131417"/>
+        </w:rPr>
+      </w:pPr>
+      <w:r>
+        <w:rPr>
+          <w:rFonts w:ascii="Nunito" w:hAnsi="Nunito"/>
+          <w:color w:val="FFFFFF"/>
+          <w:spacing w:val="2"/>
+          <w:sz w:val="26"/>
+          <w:szCs w:val="26"/>
+          <w:shd w:val="clear" w:color="auto" w:fill="131417"/>
+        </w:rPr>
+        <w:t>-- rgtiugeri</w:t>
+      </w:r>
+    </w:p>
+    <w:p>
+      <w:pPr>
+        <w:rPr>
+          <w:rFonts w:ascii="Nunito" w:hAnsi="Nunito"/>
+          <w:color w:val="FFFFFF"/>
+          <w:spacing w:val="2"/>
+          <w:sz w:val="26"/>
+          <w:szCs w:val="26"/>
+          <w:shd w:val="clear" w:color="auto" w:fill="131417"/>
+        </w:rPr>
+      </w:pPr>
+      <w:r>
+        <w:rPr>
+          <w:rFonts w:ascii="Nunito" w:hAnsi="Nunito"/>
+          <w:color w:val="FFFFFF"/>
+          <w:spacing w:val="2"/>
+          <w:sz w:val="26"/>
+          <w:szCs w:val="26"/>
+          <w:shd w:val="clear" w:color="auto" w:fill="131417"/>
+        </w:rPr>
+        <w:t>-- rgietrhviutr</w:t>
+      </w:r>
+    </w:p>
+    <w:p>
+      <w:pPr>
+        <w:rPr>
+          <w:rFonts w:ascii="Nunito" w:hAnsi="Nunito"/>
+          <w:color w:val="FFFFFF"/>
+          <w:spacing w:val="2"/>
+          <w:sz w:val="26"/>
+          <w:szCs w:val="26"/>
+          <w:shd w:val="clear" w:color="auto" w:fill="131417"/>
+        </w:rPr>
+      </w:pPr>
+      <w:r>
+        <w:rPr>
+          <w:rFonts w:ascii="Nunito" w:hAnsi="Nunito"/>
+          <w:color w:val="FFFFFF"/>
+          <w:spacing w:val="2"/>
+          <w:sz w:val="26"/>
+          <w:szCs w:val="26"/>
+          <w:shd w:val="clear" w:color="auto" w:fill="131417"/>
+        </w:rPr>
+        <w:t>-- rhgiuehtrbiv</w:t>
+      </w:r>
+    </w:p>
+    <w:p>
+      <w:pPr>
+        <w:rPr>
+          <w:rFonts w:ascii="Nunito" w:hAnsi="Nunito"/>
+          <w:color w:val="FFFFFF"/>
+          <w:spacing w:val="2"/>
+          <w:sz w:val="26"/>
+          <w:szCs w:val="26"/>
+          <w:shd w:val="clear" w:color="auto" w:fill="131417"/>
+        </w:rPr>
+      </w:pPr>
+    </w:p>
+    <w:p>
+      <w:pPr>
+        <w:rPr>
+          <w:rFonts w:ascii="Nunito" w:hAnsi="Nunito"/>
+          <w:color w:val="FFFFFF"/>
+          <w:spacing w:val="2"/>
+          <w:sz w:val="26"/>
+          <w:szCs w:val="26"/>
+          <w:shd w:val="clear" w:color="auto" w:fill="131417"/>
+        </w:rPr>
+      </w:pPr>
+      <w:r>
+        <w:rPr>
+          <w:rFonts w:ascii="Nunito" w:hAnsi="Nunito"/>
+          <w:color w:val="FFFFFF"/>
+          <w:spacing w:val="2"/>
+          <w:sz w:val="26"/>
+          <w:szCs w:val="26"/>
+          <w:shd w:val="clear" w:color="auto" w:fill="131417"/>
+        </w:rPr>
+        <w:lastRenderedPageBreak/>
+        <w:t>-- for fetching specific columns</w:t>
+      </w:r>
+    </w:p>
+    <w:p>
+      <w:pPr>
+        <w:rPr>
+          <w:rFonts w:ascii="Nunito" w:hAnsi="Nunito"/>
+          <w:color w:val="FFFFFF"/>
+          <w:spacing w:val="2"/>
+          <w:sz w:val="26"/>
+          <w:szCs w:val="26"/>
+          <w:shd w:val="clear" w:color="auto" w:fill="131417"/>
+        </w:rPr>
+      </w:pPr>
+      <w:r>
+        <w:rPr>
+          <w:rFonts w:ascii="Nunito" w:hAnsi="Nunito"/>
+          <w:color w:val="FFFFFF"/>
+          <w:spacing w:val="2"/>
+          <w:sz w:val="26"/>
+          <w:szCs w:val="26"/>
+          <w:shd w:val="clear" w:color="auto" w:fill="131417"/>
+        </w:rPr>
+        <w:t>select student_id, fees from school_record2;</w:t>
+      </w:r>
+    </w:p>
+    <w:p>
+      <w:pPr>
+        <w:rPr>
+          <w:rFonts w:ascii="Nunito" w:hAnsi="Nunito"/>
+          <w:color w:val="FFFFFF"/>
+          <w:spacing w:val="2"/>
+          <w:sz w:val="26"/>
+          <w:szCs w:val="26"/>
+          <w:shd w:val="clear" w:color="auto" w:fill="131417"/>
+        </w:rPr>
+      </w:pPr>
+    </w:p>
+    <w:p>
+      <w:pPr>
+        <w:rPr>
+          <w:rFonts w:ascii="Nunito" w:hAnsi="Nunito"/>
+          <w:color w:val="FFFFFF"/>
+          <w:spacing w:val="2"/>
+          <w:sz w:val="26"/>
+          <w:szCs w:val="26"/>
+          <w:shd w:val="clear" w:color="auto" w:fill="131417"/>
+        </w:rPr>
+      </w:pPr>
+    </w:p>
+    <w:p>
+      <w:pPr>
+        <w:rPr>
+          <w:rFonts w:ascii="Nunito" w:hAnsi="Nunito"/>
+          <w:color w:val="FFFFFF"/>
+          <w:spacing w:val="2"/>
+          <w:sz w:val="26"/>
+          <w:szCs w:val="26"/>
+          <w:shd w:val="clear" w:color="auto" w:fill="131417"/>
+        </w:rPr>
+      </w:pPr>
+    </w:p>
+    <w:p>
+      <w:pPr>
+        <w:rPr>
+          <w:rFonts w:ascii="Nunito" w:hAnsi="Nunito"/>
+          <w:color w:val="FFFFFF"/>
+          <w:spacing w:val="2"/>
+          <w:sz w:val="26"/>
+          <w:szCs w:val="26"/>
+          <w:shd w:val="clear" w:color="auto" w:fill="131417"/>
+        </w:rPr>
+      </w:pPr>
+      <w:r>
+        <w:rPr>
+          <w:rFonts w:ascii="Nunito" w:hAnsi="Nunito"/>
+          <w:color w:val="FFFFFF"/>
+          <w:spacing w:val="2"/>
+          <w:sz w:val="26"/>
+          <w:szCs w:val="26"/>
+          <w:shd w:val="clear" w:color="auto" w:fill="131417"/>
+        </w:rPr>
+        <w:t>insert into school_record2 values (11,8,15000,"B");</w:t>
+      </w:r>
+    </w:p>
+    <w:p>
+      <w:pPr>
+        <w:rPr>
+          <w:rFonts w:ascii="Nunito" w:hAnsi="Nunito"/>
+          <w:color w:val="FFFFFF"/>
+          <w:spacing w:val="2"/>
+          <w:sz w:val="26"/>
+          <w:szCs w:val="26"/>
+          <w:shd w:val="clear" w:color="auto" w:fill="131417"/>
+        </w:rPr>
+      </w:pPr>
+      <w:r>
+        <w:rPr>
+          <w:rFonts w:ascii="Nunito" w:hAnsi="Nunito"/>
+          <w:color w:val="FFFFFF"/>
+          <w:spacing w:val="2"/>
+          <w:sz w:val="26"/>
+          <w:szCs w:val="26"/>
+          <w:shd w:val="clear" w:color="auto" w:fill="131417"/>
+        </w:rPr>
+        <w:t>insert into school_record2 values (24, 9,120000, "A");</w:t>
+      </w:r>
+    </w:p>
+    <w:p>
+      <w:pPr>
+        <w:rPr>
+          <w:rFonts w:ascii="Nunito" w:hAnsi="Nunito"/>
+          <w:color w:val="FFFFFF"/>
+          <w:spacing w:val="2"/>
+          <w:sz w:val="26"/>
+          <w:szCs w:val="26"/>
+          <w:shd w:val="clear" w:color="auto" w:fill="131417"/>
+        </w:rPr>
+      </w:pPr>
+      <w:r>
+        <w:rPr>
+          <w:rFonts w:ascii="Nunito" w:hAnsi="Nunito"/>
+          <w:color w:val="FFFFFF"/>
+          <w:spacing w:val="2"/>
+          <w:sz w:val="26"/>
+          <w:szCs w:val="26"/>
+          <w:shd w:val="clear" w:color="auto" w:fill="131417"/>
+        </w:rPr>
+        <w:t>insert into school_record2 values (30, 10,2000.96, "C");</w:t>
+      </w:r>
+    </w:p>
+    <w:p>
+      <w:pPr>
+        <w:rPr>
+          <w:rFonts w:ascii="Nunito" w:hAnsi="Nunito"/>
+          <w:color w:val="FFFFFF"/>
+          <w:spacing w:val="2"/>
+          <w:sz w:val="26"/>
+          <w:szCs w:val="26"/>
+          <w:shd w:val="clear" w:color="auto" w:fill="131417"/>
+        </w:rPr>
+      </w:pPr>
+    </w:p>
+    <w:p>
+      <w:pPr>
+        <w:rPr>
+          <w:rFonts w:ascii="Nunito" w:hAnsi="Nunito"/>
+          <w:color w:val="FFFFFF"/>
+          <w:spacing w:val="2"/>
+          <w:sz w:val="26"/>
+          <w:szCs w:val="26"/>
+          <w:shd w:val="clear" w:color="auto" w:fill="131417"/>
+        </w:rPr>
+      </w:pPr>
+    </w:p>
+    <w:p>
+      <w:pPr>
+        <w:rPr>
+          <w:rFonts w:ascii="Nunito" w:hAnsi="Nunito"/>
+          <w:color w:val="FFFFFF"/>
+          <w:spacing w:val="2"/>
+          <w:sz w:val="26"/>
+          <w:szCs w:val="26"/>
+          <w:shd w:val="clear" w:color="auto" w:fill="131417"/>
+        </w:rPr>
+      </w:pPr>
+      <w:r>
+        <w:rPr>
+          <w:rFonts w:ascii="Nunito" w:hAnsi="Nunito"/>
+          <w:color w:val="FFFFFF"/>
+          <w:spacing w:val="2"/>
+          <w:sz w:val="26"/>
+          <w:szCs w:val="26"/>
+          <w:shd w:val="clear" w:color="auto" w:fill="131417"/>
+        </w:rPr>
+        <w:t>-- In stands for membership operator</w:t>
+      </w:r>
+    </w:p>
+    <w:p>
+      <w:pPr>
+        <w:rPr>
+          <w:rFonts w:ascii="Nunito" w:hAnsi="Nunito"/>
+          <w:color w:val="FFFFFF"/>
+          <w:spacing w:val="2"/>
+          <w:sz w:val="26"/>
+          <w:szCs w:val="26"/>
+          <w:shd w:val="clear" w:color="auto" w:fill="131417"/>
+        </w:rPr>
+      </w:pPr>
+    </w:p>
+    <w:p>
+      <w:pPr>
+        <w:rPr>
+          <w:rFonts w:ascii="Nunito" w:hAnsi="Nunito"/>
+          <w:color w:val="FFFFFF"/>
+          <w:spacing w:val="2"/>
+          <w:sz w:val="26"/>
+          <w:szCs w:val="26"/>
+          <w:shd w:val="clear" w:color="auto" w:fill="131417"/>
+        </w:rPr>
+      </w:pPr>
+      <w:r>
+        <w:rPr>
+          <w:rFonts w:ascii="Nunito" w:hAnsi="Nunito"/>
+          <w:color w:val="FFFFFF"/>
+          <w:spacing w:val="2"/>
+          <w:sz w:val="26"/>
+          <w:szCs w:val="26"/>
+          <w:shd w:val="clear" w:color="auto" w:fill="131417"/>
+        </w:rPr>
+        <w:t>select * from school_record2</w:t>
+      </w:r>
+    </w:p>
+    <w:p>
+      <w:pPr>
+        <w:rPr>
+          <w:rFonts w:ascii="Nunito" w:hAnsi="Nunito"/>
+          <w:color w:val="FFFFFF"/>
+          <w:spacing w:val="2"/>
+          <w:sz w:val="26"/>
+          <w:szCs w:val="26"/>
+          <w:shd w:val="clear" w:color="auto" w:fill="131417"/>
+        </w:rPr>
+      </w:pPr>
+      <w:r>
+        <w:rPr>
+          <w:rFonts w:ascii="Nunito" w:hAnsi="Nunito"/>
+          <w:color w:val="FFFFFF"/>
+          <w:spacing w:val="2"/>
+          <w:sz w:val="26"/>
+          <w:szCs w:val="26"/>
+          <w:shd w:val="clear" w:color="auto" w:fill="131417"/>
+        </w:rPr>
+        <w:t>where section in  ('C','A');</w:t>
+      </w:r>
+    </w:p>
+    <w:p>
+      <w:pPr>
+        <w:rPr>
+          <w:rFonts w:ascii="Nunito" w:hAnsi="Nunito"/>
+          <w:color w:val="FFFFFF"/>
+          <w:spacing w:val="2"/>
+          <w:sz w:val="26"/>
+          <w:szCs w:val="26"/>
+          <w:shd w:val="clear" w:color="auto" w:fill="131417"/>
+        </w:rPr>
+      </w:pPr>
+    </w:p>
+    <w:p>
+      <w:pPr>
+        <w:rPr>
+          <w:rFonts w:ascii="Nunito" w:hAnsi="Nunito"/>
+          <w:color w:val="FFFFFF"/>
+          <w:spacing w:val="2"/>
+          <w:sz w:val="26"/>
+          <w:szCs w:val="26"/>
+          <w:shd w:val="clear" w:color="auto" w:fill="131417"/>
+        </w:rPr>
+      </w:pPr>
+      <w:r>
+        <w:rPr>
+          <w:rFonts w:ascii="Nunito" w:hAnsi="Nunito"/>
+          <w:color w:val="FFFFFF"/>
+          <w:spacing w:val="2"/>
+          <w:sz w:val="26"/>
+          <w:szCs w:val="26"/>
+          <w:shd w:val="clear" w:color="auto" w:fill="131417"/>
+        </w:rPr>
+        <w:t>select * from school_record2</w:t>
+      </w:r>
+    </w:p>
+    <w:p>
+      <w:pPr>
+        <w:rPr>
+          <w:rFonts w:ascii="Nunito" w:hAnsi="Nunito"/>
+          <w:color w:val="FFFFFF"/>
+          <w:spacing w:val="2"/>
+          <w:sz w:val="26"/>
+          <w:szCs w:val="26"/>
+          <w:shd w:val="clear" w:color="auto" w:fill="131417"/>
+        </w:rPr>
+      </w:pPr>
+      <w:r>
+        <w:rPr>
+          <w:rFonts w:ascii="Nunito" w:hAnsi="Nunito"/>
+          <w:color w:val="FFFFFF"/>
+          <w:spacing w:val="2"/>
+          <w:sz w:val="26"/>
+          <w:szCs w:val="26"/>
+          <w:shd w:val="clear" w:color="auto" w:fill="131417"/>
+        </w:rPr>
+        <w:t>where section !='B';</w:t>
+      </w:r>
+    </w:p>
+    <w:p>
+      <w:pPr>
+        <w:rPr>
+          <w:rFonts w:ascii="Nunito" w:hAnsi="Nunito"/>
+          <w:color w:val="FFFFFF"/>
+          <w:spacing w:val="2"/>
+          <w:sz w:val="26"/>
+          <w:szCs w:val="26"/>
+          <w:shd w:val="clear" w:color="auto" w:fill="131417"/>
+        </w:rPr>
+      </w:pPr>
+    </w:p>
+    <w:p>
+      <w:pPr>
+        <w:rPr>
+          <w:rFonts w:ascii="Nunito" w:hAnsi="Nunito"/>
+          <w:color w:val="FFFFFF"/>
+          <w:spacing w:val="2"/>
+          <w:sz w:val="26"/>
+          <w:szCs w:val="26"/>
+          <w:shd w:val="clear" w:color="auto" w:fill="131417"/>
+        </w:rPr>
+      </w:pPr>
+      <w:r>
+        <w:rPr>
+          <w:rFonts w:ascii="Nunito" w:hAnsi="Nunito"/>
+          <w:color w:val="FFFFFF"/>
+          <w:spacing w:val="2"/>
+          <w:sz w:val="26"/>
+          <w:szCs w:val="26"/>
+          <w:shd w:val="clear" w:color="auto" w:fill="131417"/>
+        </w:rPr>
+        <w:t>select * from school_record2</w:t>
+      </w:r>
+    </w:p>
+    <w:p>
+      <w:pPr>
+        <w:rPr>
+          <w:rFonts w:ascii="Nunito" w:hAnsi="Nunito"/>
+          <w:color w:val="FFFFFF"/>
+          <w:spacing w:val="2"/>
+          <w:sz w:val="26"/>
+          <w:szCs w:val="26"/>
+          <w:shd w:val="clear" w:color="auto" w:fill="131417"/>
+        </w:rPr>
+      </w:pPr>
+      <w:r>
+        <w:rPr>
+          <w:rFonts w:ascii="Nunito" w:hAnsi="Nunito"/>
+          <w:color w:val="FFFFFF"/>
+          <w:spacing w:val="2"/>
+          <w:sz w:val="26"/>
+          <w:szCs w:val="26"/>
+          <w:shd w:val="clear" w:color="auto" w:fill="131417"/>
+        </w:rPr>
+        <w:t>where section !='C'</w:t>
+      </w:r>
+    </w:p>
+    <w:p>
+      <w:pPr>
+        <w:rPr>
+          <w:rFonts w:ascii="Nunito" w:hAnsi="Nunito"/>
+          <w:color w:val="FFFFFF"/>
+          <w:spacing w:val="2"/>
+          <w:sz w:val="26"/>
+          <w:szCs w:val="26"/>
+          <w:shd w:val="clear" w:color="auto" w:fill="131417"/>
+        </w:rPr>
+      </w:pPr>
+      <w:r>
+        <w:rPr>
+          <w:rFonts w:ascii="Nunito" w:hAnsi="Nunito"/>
+          <w:color w:val="FFFFFF"/>
+          <w:spacing w:val="2"/>
+          <w:sz w:val="26"/>
+          <w:szCs w:val="26"/>
+          <w:shd w:val="clear" w:color="auto" w:fill="131417"/>
+        </w:rPr>
+        <w:t>and fees&lt;100000;</w:t>
+      </w:r>
+    </w:p>
+    <w:p>
+      <w:pPr>
+        <w:rPr>
+          <w:rFonts w:ascii="Nunito" w:hAnsi="Nunito"/>
+          <w:color w:val="FFFFFF"/>
+          <w:spacing w:val="2"/>
+          <w:sz w:val="26"/>
+          <w:szCs w:val="26"/>
+          <w:shd w:val="clear" w:color="auto" w:fill="131417"/>
+        </w:rPr>
+      </w:pPr>
+    </w:p>
+    <w:p>
+      <w:pPr>
+        <w:rPr>
+          <w:rFonts w:ascii="Nunito" w:hAnsi="Nunito"/>
+          <w:color w:val="FFFFFF"/>
+          <w:spacing w:val="2"/>
+          <w:sz w:val="26"/>
+          <w:szCs w:val="26"/>
+          <w:shd w:val="clear" w:color="auto" w:fill="131417"/>
+        </w:rPr>
+      </w:pPr>
+      <w:r>
+        <w:rPr>
+          <w:rFonts w:ascii="Nunito" w:hAnsi="Nunito"/>
+          <w:color w:val="FFFFFF"/>
+          <w:spacing w:val="2"/>
+          <w:sz w:val="26"/>
+          <w:szCs w:val="26"/>
+          <w:shd w:val="clear" w:color="auto" w:fill="131417"/>
+        </w:rPr>
+        <w:t>select * from school_record2</w:t>
+      </w:r>
+    </w:p>
+    <w:p>
+      <w:pPr>
+        <w:rPr>
+          <w:rFonts w:ascii="Nunito" w:hAnsi="Nunito"/>
+          <w:color w:val="FFFFFF"/>
+          <w:spacing w:val="2"/>
+          <w:sz w:val="26"/>
+          <w:szCs w:val="26"/>
+          <w:shd w:val="clear" w:color="auto" w:fill="131417"/>
+        </w:rPr>
+      </w:pPr>
+      <w:r>
+        <w:rPr>
+          <w:rFonts w:ascii="Nunito" w:hAnsi="Nunito"/>
+          <w:color w:val="FFFFFF"/>
+          <w:spacing w:val="2"/>
+          <w:sz w:val="26"/>
+          <w:szCs w:val="26"/>
+          <w:shd w:val="clear" w:color="auto" w:fill="131417"/>
+        </w:rPr>
+        <w:t>order by fees ASC;</w:t>
+      </w:r>
+    </w:p>
+    <w:p>
+      <w:pPr>
+        <w:rPr>
+          <w:rFonts w:ascii="Nunito" w:hAnsi="Nunito"/>
+          <w:color w:val="FFFFFF"/>
+          <w:spacing w:val="2"/>
+          <w:sz w:val="26"/>
+          <w:szCs w:val="26"/>
+          <w:shd w:val="clear" w:color="auto" w:fill="131417"/>
+        </w:rPr>
+      </w:pPr>
+    </w:p>
+    <w:p>
+      <w:pPr>
+        <w:rPr>
+          <w:rFonts w:ascii="Nunito" w:hAnsi="Nunito"/>
+          <w:color w:val="FFFFFF"/>
+          <w:spacing w:val="2"/>
+          <w:sz w:val="26"/>
+          <w:szCs w:val="26"/>
+          <w:shd w:val="clear" w:color="auto" w:fill="131417"/>
+        </w:rPr>
+      </w:pPr>
+      <w:r>
+        <w:rPr>
+          <w:rFonts w:ascii="Nunito" w:hAnsi="Nunito"/>
+          <w:color w:val="FFFFFF"/>
+          <w:spacing w:val="2"/>
+          <w:sz w:val="26"/>
+          <w:szCs w:val="26"/>
+          <w:shd w:val="clear" w:color="auto" w:fill="131417"/>
+        </w:rPr>
+        <w:t>select * from school_record2</w:t>
+      </w:r>
+    </w:p>
+    <w:p>
+      <w:pPr>
+        <w:rPr>
+          <w:rFonts w:ascii="Nunito" w:hAnsi="Nunito"/>
+          <w:color w:val="FFFFFF"/>
+          <w:spacing w:val="2"/>
+          <w:sz w:val="26"/>
+          <w:szCs w:val="26"/>
+          <w:shd w:val="clear" w:color="auto" w:fill="131417"/>
+        </w:rPr>
+      </w:pPr>
+      <w:r>
+        <w:rPr>
+          <w:rFonts w:ascii="Nunito" w:hAnsi="Nunito"/>
+          <w:color w:val="FFFFFF"/>
+          <w:spacing w:val="2"/>
+          <w:sz w:val="26"/>
+          <w:szCs w:val="26"/>
+          <w:shd w:val="clear" w:color="auto" w:fill="131417"/>
+        </w:rPr>
+        <w:lastRenderedPageBreak/>
+        <w:t>order by fees DESC;</w:t>
+      </w:r>
+    </w:p>
+    <w:p>
+      <w:pPr>
+        <w:rPr>
+          <w:rFonts w:ascii="Nunito" w:hAnsi="Nunito"/>
+          <w:color w:val="FFFFFF"/>
+          <w:spacing w:val="2"/>
+          <w:sz w:val="26"/>
+          <w:szCs w:val="26"/>
+          <w:shd w:val="clear" w:color="auto" w:fill="131417"/>
+        </w:rPr>
+      </w:pPr>
+    </w:p>
+    <w:p>
+      <w:pPr>
+        <w:rPr>
+          <w:rFonts w:ascii="Nunito" w:hAnsi="Nunito"/>
+          <w:color w:val="FFFFFF"/>
+          <w:spacing w:val="2"/>
+          <w:sz w:val="26"/>
+          <w:szCs w:val="26"/>
+          <w:shd w:val="clear" w:color="auto" w:fill="131417"/>
+        </w:rPr>
+      </w:pPr>
+    </w:p>
+    <w:p>
+      <w:pPr>
+        <w:rPr>
+          <w:rFonts w:ascii="Nunito" w:hAnsi="Nunito"/>
+          <w:color w:val="FFFFFF"/>
+          <w:spacing w:val="2"/>
+          <w:sz w:val="26"/>
+          <w:szCs w:val="26"/>
+          <w:shd w:val="clear" w:color="auto" w:fill="131417"/>
+        </w:rPr>
+      </w:pPr>
+      <w:r>
+        <w:rPr>
+          <w:rFonts w:ascii="Nunito" w:hAnsi="Nunito"/>
+          <w:color w:val="FFFFFF"/>
+          <w:spacing w:val="2"/>
+          <w:sz w:val="26"/>
+          <w:szCs w:val="26"/>
+          <w:shd w:val="clear" w:color="auto" w:fill="131417"/>
+        </w:rPr>
+        <w:t>select * from school_record2</w:t>
+      </w:r>
+    </w:p>
+    <w:p>
+      <w:pPr>
+        <w:rPr>
+          <w:rFonts w:ascii="Nunito" w:hAnsi="Nunito"/>
+          <w:color w:val="FFFFFF"/>
+          <w:spacing w:val="2"/>
+          <w:sz w:val="26"/>
+          <w:szCs w:val="26"/>
+          <w:shd w:val="clear" w:color="auto" w:fill="131417"/>
+        </w:rPr>
+      </w:pPr>
+      <w:r>
+        <w:rPr>
+          <w:rFonts w:ascii="Nunito" w:hAnsi="Nunito"/>
+          <w:color w:val="FFFFFF"/>
+          <w:spacing w:val="2"/>
+          <w:sz w:val="26"/>
+          <w:szCs w:val="26"/>
+          <w:shd w:val="clear" w:color="auto" w:fill="131417"/>
+        </w:rPr>
+        <w:t>order by fees DESC</w:t>
+      </w:r>
+    </w:p>
+    <w:p>
+      <w:pPr>
+        <w:rPr>
+          <w:rFonts w:ascii="Nunito" w:hAnsi="Nunito"/>
+          <w:color w:val="FFFFFF"/>
+          <w:spacing w:val="2"/>
+          <w:sz w:val="26"/>
+          <w:szCs w:val="26"/>
+          <w:shd w:val="clear" w:color="auto" w:fill="131417"/>
+        </w:rPr>
+      </w:pPr>
+      <w:r>
+        <w:rPr>
+          <w:rFonts w:ascii="Nunito" w:hAnsi="Nunito"/>
+          <w:color w:val="FFFFFF"/>
+          <w:spacing w:val="2"/>
+          <w:sz w:val="26"/>
+          <w:szCs w:val="26"/>
+          <w:shd w:val="clear" w:color="auto" w:fill="131417"/>
+        </w:rPr>
+        <w:t>limit 4;</w:t>
+      </w:r>
+    </w:p>
+    <w:p>
+      <w:pPr>
+        <w:rPr>
+          <w:rFonts w:ascii="Nunito" w:hAnsi="Nunito"/>
+          <w:color w:val="FFFFFF"/>
+          <w:spacing w:val="2"/>
+          <w:sz w:val="26"/>
+          <w:szCs w:val="26"/>
+          <w:shd w:val="clear" w:color="auto" w:fill="131417"/>
+        </w:rPr>
+      </w:pPr>
+    </w:p>
+    <w:p>
+      <w:pPr>
+        <w:rPr>
+          <w:rFonts w:ascii="Nunito" w:hAnsi="Nunito"/>
+          <w:color w:val="FFFFFF"/>
+          <w:spacing w:val="2"/>
+          <w:sz w:val="26"/>
+          <w:szCs w:val="26"/>
+          <w:shd w:val="clear" w:color="auto" w:fill="131417"/>
+        </w:rPr>
+      </w:pPr>
+      <w:r>
+        <w:rPr>
+          <w:rFonts w:ascii="Nunito" w:hAnsi="Nunito"/>
+          <w:color w:val="FFFFFF"/>
+          <w:spacing w:val="2"/>
+          <w:sz w:val="26"/>
+          <w:szCs w:val="26"/>
+          <w:shd w:val="clear" w:color="auto" w:fill="131417"/>
+        </w:rPr>
+        <w:t>insert into school_record2 values (4, 3,2007.67, "F");</w:t>
+      </w:r>
+    </w:p>
+    <w:p>
+      <w:pPr>
+        <w:rPr>
+          <w:rFonts w:ascii="Nunito" w:hAnsi="Nunito"/>
+          <w:color w:val="FFFFFF"/>
+          <w:spacing w:val="2"/>
+          <w:sz w:val="26"/>
+          <w:szCs w:val="26"/>
+          <w:shd w:val="clear" w:color="auto" w:fill="131417"/>
+        </w:rPr>
+      </w:pPr>
+      <w:r>
+        <w:rPr>
+          <w:rFonts w:ascii="Nunito" w:hAnsi="Nunito"/>
+          <w:color w:val="FFFFFF"/>
+          <w:spacing w:val="2"/>
+          <w:sz w:val="26"/>
+          <w:szCs w:val="26"/>
+          <w:shd w:val="clear" w:color="auto" w:fill="131417"/>
+        </w:rPr>
+        <w:t>-- celing function</w:t>
+      </w:r>
+    </w:p>
+    <w:p>
+      <w:pPr>
+        <w:rPr>
+          <w:rFonts w:ascii="Nunito" w:hAnsi="Nunito"/>
+          <w:color w:val="FFFFFF"/>
+          <w:spacing w:val="2"/>
+          <w:sz w:val="26"/>
+          <w:szCs w:val="26"/>
+          <w:shd w:val="clear" w:color="auto" w:fill="131417"/>
+        </w:rPr>
+      </w:pPr>
+      <w:r>
+        <w:rPr>
+          <w:rFonts w:ascii="Nunito" w:hAnsi="Nunito"/>
+          <w:color w:val="FFFFFF"/>
+          <w:spacing w:val="2"/>
+          <w:sz w:val="26"/>
+          <w:szCs w:val="26"/>
+          <w:shd w:val="clear" w:color="auto" w:fill="131417"/>
+        </w:rPr>
+        <w:t xml:space="preserve">-- floor function </w:t>
+      </w:r>
+    </w:p>
+    <w:p>
+      <w:pPr>
+        <w:rPr>
+          <w:rFonts w:ascii="Nunito" w:hAnsi="Nunito"/>
+          <w:color w:val="FFFFFF"/>
+          <w:spacing w:val="2"/>
+          <w:sz w:val="26"/>
+          <w:szCs w:val="26"/>
+          <w:shd w:val="clear" w:color="auto" w:fill="131417"/>
+        </w:rPr>
+      </w:pPr>
+    </w:p>
+    <w:p>
+      <w:pPr>
+        <w:rPr>
+          <w:rFonts w:ascii="Nunito" w:hAnsi="Nunito"/>
+          <w:color w:val="FFFFFF"/>
+          <w:spacing w:val="2"/>
+          <w:sz w:val="26"/>
+          <w:szCs w:val="26"/>
+          <w:shd w:val="clear" w:color="auto" w:fill="131417"/>
+        </w:rPr>
+      </w:pPr>
+    </w:p>
+    <w:p>
+      <w:r>
+        <w:t>Write a query to find the second highest fees from school_records2 table?</w:t>
+      </w:r>
+    </w:p>
     <w:sectPr>
       <w:pgSz w:w="11906" w:h="16838"/>
       <w:pgMar w:top="1440" w:right="1440" w:bottom="1440" w:left="1440" w:header="708" w:footer="708" w:gutter="0"/>
@@ -1130,7 +2371,7 @@
 </file>
 
 <file path=word/endnotes.xml><?xml version="1.0" encoding="utf-8"?>
-<w:endnotes xmlns:wpc="http://schemas.microsoft.com/office/word/2010/wordprocessingCanvas" xmlns:cx="http://schemas.microsoft.com/office/drawing/2014/chartex" xmlns:cx1="http://schemas.microsoft.com/office/drawing/2015/9/8/chartex" xmlns:cx2="http://schemas.microsoft.com/office/drawing/2015/10/21/chartex" xmlns:cx3="http://schemas.microsoft.com/office/drawing/2016/5/9/chartex" xmlns:cx4="http://schemas.microsoft.com/office/drawing/2016/5/10/chartex" xmlns:cx5="http://schemas.microsoft.com/office/drawing/2016/5/11/chartex" xmlns:cx6="http://schemas.microsoft.com/office/drawing/2016/5/12/chartex" xmlns:cx7="http://schemas.microsoft.com/office/drawing/2016/5/13/chartex" xmlns:cx8="http://schemas.microsoft.com/office/drawing/2016/5/14/chartex" xmlns:mc="http://schemas.openxmlformats.org/markup-compatibility/2006" xmlns:aink="http://schemas.microsoft.com/office/drawing/2016/ink" xmlns:am3d="http://schemas.microsoft.com/office/drawing/2017/model3d" xmlns:o="urn:schemas-microsoft-com:office:office" xmlns:oel="http://schemas.microsoft.com/office/2019/extlst" xmlns:r="http://schemas.openxmlformats.org/officeDocument/2006/relationships" xmlns:m="http://schemas.openxmlformats.org/officeDocument/2006/math" xmlns:v="urn:schemas-microsoft-com:vml" xmlns:wp14="http://schemas.microsoft.com/office/word/2010/wordprocessingDrawing" xmlns:wp="http://schemas.openxmlformats.org/drawingml/2006/wordprocessingDrawing" xmlns:w10="urn:schemas-microsoft-com:office:word" xmlns:w="http://schemas.openxmlformats.org/wordprocessingml/2006/main" xmlns:w14="http://schemas.microsoft.com/office/word/2010/wordml" xmlns:w15="http://schemas.microsoft.com/office/word/2012/wordml" xmlns:w16cex="http://schemas.microsoft.com/office/word/2018/wordml/cex" xmlns:w16cid="http://schemas.microsoft.com/office/word/2016/wordml/cid" xmlns:w16="http://schemas.microsoft.com/office/word/2018/wordml" xmlns:w16sdtdh="http://schemas.microsoft.com/office/word/2020/wordml/sdtdatahash" xmlns:w16se="http://schemas.microsoft.com/office/word/2015/wordml/symex" xmlns:wpg="http://schemas.microsoft.com/office/word/2010/wordprocessingGroup" xmlns:wpi="http://schemas.microsoft.com/office/word/2010/wordprocessingInk" xmlns:wne="http://schemas.microsoft.com/office/word/2006/wordml" xmlns:wps="http://schemas.microsoft.com/office/word/2010/wordprocessingShape" mc:Ignorable="w14 w15 w16se w16cid w16 w16cex w16sdtdh wp14">
+<w:endnotes xmlns:wpc="http://schemas.microsoft.com/office/word/2010/wordprocessingCanvas" xmlns:cx="http://schemas.microsoft.com/office/drawing/2014/chartex" xmlns:cx1="http://schemas.microsoft.com/office/drawing/2015/9/8/chartex" xmlns:cx2="http://schemas.microsoft.com/office/drawing/2015/10/21/chartex" xmlns:cx3="http://schemas.microsoft.com/office/drawing/2016/5/9/chartex" xmlns:cx4="http://schemas.microsoft.com/office/drawing/2016/5/10/chartex" xmlns:cx5="http://schemas.microsoft.com/office/drawing/2016/5/11/chartex" xmlns:cx6="http://schemas.microsoft.com/office/drawing/2016/5/12/chartex" xmlns:cx7="http://schemas.microsoft.com/office/drawing/2016/5/13/chartex" xmlns:cx8="http://schemas.microsoft.com/office/drawing/2016/5/14/chartex" xmlns:mc="http://schemas.openxmlformats.org/markup-compatibility/2006" xmlns:aink="http://schemas.microsoft.com/office/drawing/2016/ink" xmlns:am3d="http://schemas.microsoft.com/office/drawing/2017/model3d" xmlns:o="urn:schemas-microsoft-com:office:office" xmlns:oel="http://schemas.microsoft.com/office/2019/extlst" xmlns:r="http://schemas.openxmlformats.org/officeDocument/2006/relationships" xmlns:m="http://schemas.openxmlformats.org/officeDocument/2006/math" xmlns:v="urn:schemas-microsoft-com:vml" xmlns:wp14="http://schemas.microsoft.com/office/word/2010/wordprocessingDrawing" xmlns:wp="http://schemas.openxmlformats.org/drawingml/2006/wordprocessingDrawing" xmlns:w10="urn:schemas-microsoft-com:office:word" xmlns:w="http://schemas.openxmlformats.org/wordprocessingml/2006/main" xmlns:w14="http://schemas.microsoft.com/office/word/2010/wordml" xmlns:w15="http://schemas.microsoft.com/office/word/2012/wordml" xmlns:w16cex="http://schemas.microsoft.com/office/word/2018/wordml/cex" xmlns:w16cid="http://schemas.microsoft.com/office/word/2016/wordml/cid" xmlns:w16="http://schemas.microsoft.com/office/word/2018/wordml" xmlns:w16du="http://schemas.microsoft.com/office/word/2023/wordml/word16du" xmlns:w16sdtdh="http://schemas.microsoft.com/office/word/2020/wordml/sdtdatahash" xmlns:w16se="http://schemas.microsoft.com/office/word/2015/wordml/symex" xmlns:wpg="http://schemas.microsoft.com/office/word/2010/wordprocessingGroup" xmlns:wpi="http://schemas.microsoft.com/office/word/2010/wordprocessingInk" xmlns:wne="http://schemas.microsoft.com/office/word/2006/wordml" xmlns:wps="http://schemas.microsoft.com/office/word/2010/wordprocessingShape" mc:Ignorable="w14 w15 w16se w16cid w16 w16cex w16sdtdh w16du wp14">
   <w:endnote w:type="separator" w:id="-1">
     <w:p>
       <w:pPr>
@@ -1155,7 +2396,7 @@
 </file>
 
 <file path=word/footnotes.xml><?xml version="1.0" encoding="utf-8"?>
-<w:footnotes xmlns:wpc="http://schemas.microsoft.com/office/word/2010/wordprocessingCanvas" xmlns:cx="http://schemas.microsoft.com/office/drawing/2014/chartex" xmlns:cx1="http://schemas.microsoft.com/office/drawing/2015/9/8/chartex" xmlns:cx2="http://schemas.microsoft.com/office/drawing/2015/10/21/chartex" xmlns:cx3="http://schemas.microsoft.com/office/drawing/2016/5/9/chartex" xmlns:cx4="http://schemas.microsoft.com/office/drawing/2016/5/10/chartex" xmlns:cx5="http://schemas.microsoft.com/office/drawing/2016/5/11/chartex" xmlns:cx6="http://schemas.microsoft.com/office/drawing/2016/5/12/chartex" xmlns:cx7="http://schemas.microsoft.com/office/drawing/2016/5/13/chartex" xmlns:cx8="http://schemas.microsoft.com/office/drawing/2016/5/14/chartex" xmlns:mc="http://schemas.openxmlformats.org/markup-compatibility/2006" xmlns:aink="http://schemas.microsoft.com/office/drawing/2016/ink" xmlns:am3d="http://schemas.microsoft.com/office/drawing/2017/model3d" xmlns:o="urn:schemas-microsoft-com:office:office" xmlns:oel="http://schemas.microsoft.com/office/2019/extlst" xmlns:r="http://schemas.openxmlformats.org/officeDocument/2006/relationships" xmlns:m="http://schemas.openxmlformats.org/officeDocument/2006/math" xmlns:v="urn:schemas-microsoft-com:vml" xmlns:wp14="http://schemas.microsoft.com/office/word/2010/wordprocessingDrawing" xmlns:wp="http://schemas.openxmlformats.org/drawingml/2006/wordprocessingDrawing" xmlns:w10="urn:schemas-microsoft-com:office:word" xmlns:w="http://schemas.openxmlformats.org/wordprocessingml/2006/main" xmlns:w14="http://schemas.microsoft.com/office/word/2010/wordml" xmlns:w15="http://schemas.microsoft.com/office/word/2012/wordml" xmlns:w16cex="http://schemas.microsoft.com/office/word/2018/wordml/cex" xmlns:w16cid="http://schemas.microsoft.com/office/word/2016/wordml/cid" xmlns:w16="http://schemas.microsoft.com/office/word/2018/wordml" xmlns:w16sdtdh="http://schemas.microsoft.com/office/word/2020/wordml/sdtdatahash" xmlns:w16se="http://schemas.microsoft.com/office/word/2015/wordml/symex" xmlns:wpg="http://schemas.microsoft.com/office/word/2010/wordprocessingGroup" xmlns:wpi="http://schemas.microsoft.com/office/word/2010/wordprocessingInk" xmlns:wne="http://schemas.microsoft.com/office/word/2006/wordml" xmlns:wps="http://schemas.microsoft.com/office/word/2010/wordprocessingShape" mc:Ignorable="w14 w15 w16se w16cid w16 w16cex w16sdtdh wp14">
+<w:footnotes xmlns:wpc="http://schemas.microsoft.com/office/word/2010/wordprocessingCanvas" xmlns:cx="http://schemas.microsoft.com/office/drawing/2014/chartex" xmlns:cx1="http://schemas.microsoft.com/office/drawing/2015/9/8/chartex" xmlns:cx2="http://schemas.microsoft.com/office/drawing/2015/10/21/chartex" xmlns:cx3="http://schemas.microsoft.com/office/drawing/2016/5/9/chartex" xmlns:cx4="http://schemas.microsoft.com/office/drawing/2016/5/10/chartex" xmlns:cx5="http://schemas.microsoft.com/office/drawing/2016/5/11/chartex" xmlns:cx6="http://schemas.microsoft.com/office/drawing/2016/5/12/chartex" xmlns:cx7="http://schemas.microsoft.com/office/drawing/2016/5/13/chartex" xmlns:cx8="http://schemas.microsoft.com/office/drawing/2016/5/14/chartex" xmlns:mc="http://schemas.openxmlformats.org/markup-compatibility/2006" xmlns:aink="http://schemas.microsoft.com/office/drawing/2016/ink" xmlns:am3d="http://schemas.microsoft.com/office/drawing/2017/model3d" xmlns:o="urn:schemas-microsoft-com:office:office" xmlns:oel="http://schemas.microsoft.com/office/2019/extlst" xmlns:r="http://schemas.openxmlformats.org/officeDocument/2006/relationships" xmlns:m="http://schemas.openxmlformats.org/officeDocument/2006/math" xmlns:v="urn:schemas-microsoft-com:vml" xmlns:wp14="http://schemas.microsoft.com/office/word/2010/wordprocessingDrawing" xmlns:wp="http://schemas.openxmlformats.org/drawingml/2006/wordprocessingDrawing" xmlns:w10="urn:schemas-microsoft-com:office:word" xmlns:w="http://schemas.openxmlformats.org/wordprocessingml/2006/main" xmlns:w14="http://schemas.microsoft.com/office/word/2010/wordml" xmlns:w15="http://schemas.microsoft.com/office/word/2012/wordml" xmlns:w16cex="http://schemas.microsoft.com/office/word/2018/wordml/cex" xmlns:w16cid="http://schemas.microsoft.com/office/word/2016/wordml/cid" xmlns:w16="http://schemas.microsoft.com/office/word/2018/wordml" xmlns:w16du="http://schemas.microsoft.com/office/word/2023/wordml/word16du" xmlns:w16sdtdh="http://schemas.microsoft.com/office/word/2020/wordml/sdtdatahash" xmlns:w16se="http://schemas.microsoft.com/office/word/2015/wordml/symex" xmlns:wpg="http://schemas.microsoft.com/office/word/2010/wordprocessingGroup" xmlns:wpi="http://schemas.microsoft.com/office/word/2010/wordprocessingInk" xmlns:wne="http://schemas.microsoft.com/office/word/2006/wordml" xmlns:wps="http://schemas.microsoft.com/office/word/2010/wordprocessingShape" mc:Ignorable="w14 w15 w16se w16cid w16 w16cex w16sdtdh w16du wp14">
   <w:footnote w:type="separator" w:id="-1">
     <w:p>
       <w:pPr>
@@ -1180,7 +2421,7 @@
 </file>
 
 <file path=word/numbering.xml><?xml version="1.0" encoding="utf-8"?>
-<w:numbering xmlns:wpc="http://schemas.microsoft.com/office/word/2010/wordprocessingCanvas" xmlns:cx="http://schemas.microsoft.com/office/drawing/2014/chartex" xmlns:cx1="http://schemas.microsoft.com/office/drawing/2015/9/8/chartex" xmlns:cx2="http://schemas.microsoft.com/office/drawing/2015/10/21/chartex" xmlns:cx3="http://schemas.microsoft.com/office/drawing/2016/5/9/chartex" xmlns:cx4="http://schemas.microsoft.com/office/drawing/2016/5/10/chartex" xmlns:cx5="http://schemas.microsoft.com/office/drawing/2016/5/11/chartex" xmlns:cx6="http://schemas.microsoft.com/office/drawing/2016/5/12/chartex" xmlns:cx7="http://schemas.microsoft.com/office/drawing/2016/5/13/chartex" xmlns:cx8="http://schemas.microsoft.com/office/drawing/2016/5/14/chartex" xmlns:mc="http://schemas.openxmlformats.org/markup-compatibility/2006" xmlns:aink="http://schemas.microsoft.com/office/drawing/2016/ink" xmlns:am3d="http://schemas.microsoft.com/office/drawing/2017/model3d" xmlns:o="urn:schemas-microsoft-com:office:office" xmlns:oel="http://schemas.microsoft.com/office/2019/extlst" xmlns:r="http://schemas.openxmlformats.org/officeDocument/2006/relationships" xmlns:m="http://schemas.openxmlformats.org/officeDocument/2006/math" xmlns:v="urn:schemas-microsoft-com:vml" xmlns:wp14="http://schemas.microsoft.com/office/word/2010/wordprocessingDrawing" xmlns:wp="http://schemas.openxmlformats.org/drawingml/2006/wordprocessingDrawing" xmlns:w10="urn:schemas-microsoft-com:office:word" xmlns:w="http://schemas.openxmlformats.org/wordprocessingml/2006/main" xmlns:w14="http://schemas.microsoft.com/office/word/2010/wordml" xmlns:w15="http://schemas.microsoft.com/office/word/2012/wordml" xmlns:w16cex="http://schemas.microsoft.com/office/word/2018/wordml/cex" xmlns:w16cid="http://schemas.microsoft.com/office/word/2016/wordml/cid" xmlns:w16="http://schemas.microsoft.com/office/word/2018/wordml" xmlns:w16sdtdh="http://schemas.microsoft.com/office/word/2020/wordml/sdtdatahash" xmlns:w16se="http://schemas.microsoft.com/office/word/2015/wordml/symex" xmlns:wpg="http://schemas.microsoft.com/office/word/2010/wordprocessingGroup" xmlns:wpi="http://schemas.microsoft.com/office/word/2010/wordprocessingInk" xmlns:wne="http://schemas.microsoft.com/office/word/2006/wordml" xmlns:wps="http://schemas.microsoft.com/office/word/2010/wordprocessingShape" mc:Ignorable="w14 w15 w16se w16cid w16 w16cex w16sdtdh wp14">
+<w:numbering xmlns:wpc="http://schemas.microsoft.com/office/word/2010/wordprocessingCanvas" xmlns:cx="http://schemas.microsoft.com/office/drawing/2014/chartex" xmlns:cx1="http://schemas.microsoft.com/office/drawing/2015/9/8/chartex" xmlns:cx2="http://schemas.microsoft.com/office/drawing/2015/10/21/chartex" xmlns:cx3="http://schemas.microsoft.com/office/drawing/2016/5/9/chartex" xmlns:cx4="http://schemas.microsoft.com/office/drawing/2016/5/10/chartex" xmlns:cx5="http://schemas.microsoft.com/office/drawing/2016/5/11/chartex" xmlns:cx6="http://schemas.microsoft.com/office/drawing/2016/5/12/chartex" xmlns:cx7="http://schemas.microsoft.com/office/drawing/2016/5/13/chartex" xmlns:cx8="http://schemas.microsoft.com/office/drawing/2016/5/14/chartex" xmlns:mc="http://schemas.openxmlformats.org/markup-compatibility/2006" xmlns:aink="http://schemas.microsoft.com/office/drawing/2016/ink" xmlns:am3d="http://schemas.microsoft.com/office/drawing/2017/model3d" xmlns:o="urn:schemas-microsoft-com:office:office" xmlns:oel="http://schemas.microsoft.com/office/2019/extlst" xmlns:r="http://schemas.openxmlformats.org/officeDocument/2006/relationships" xmlns:m="http://schemas.openxmlformats.org/officeDocument/2006/math" xmlns:v="urn:schemas-microsoft-com:vml" xmlns:wp14="http://schemas.microsoft.com/office/word/2010/wordprocessingDrawing" xmlns:wp="http://schemas.openxmlformats.org/drawingml/2006/wordprocessingDrawing" xmlns:w10="urn:schemas-microsoft-com:office:word" xmlns:w="http://schemas.openxmlformats.org/wordprocessingml/2006/main" xmlns:w14="http://schemas.microsoft.com/office/word/2010/wordml" xmlns:w15="http://schemas.microsoft.com/office/word/2012/wordml" xmlns:w16cex="http://schemas.microsoft.com/office/word/2018/wordml/cex" xmlns:w16cid="http://schemas.microsoft.com/office/word/2016/wordml/cid" xmlns:w16="http://schemas.microsoft.com/office/word/2018/wordml" xmlns:w16du="http://schemas.microsoft.com/office/word/2023/wordml/word16du" xmlns:w16sdtdh="http://schemas.microsoft.com/office/word/2020/wordml/sdtdatahash" xmlns:w16se="http://schemas.microsoft.com/office/word/2015/wordml/symex" xmlns:wpg="http://schemas.microsoft.com/office/word/2010/wordprocessingGroup" xmlns:wpi="http://schemas.microsoft.com/office/word/2010/wordprocessingInk" xmlns:wne="http://schemas.microsoft.com/office/word/2006/wordml" xmlns:wps="http://schemas.microsoft.com/office/word/2010/wordprocessingShape" mc:Ignorable="w14 w15 w16se w16cid w16 w16cex w16sdtdh w16du wp14">
   <w:abstractNum w:abstractNumId="0" w15:restartNumberingAfterBreak="0">
     <w:nsid w:val="037B45F2"/>
     <w:multiLevelType w:val="multilevel"/>
@@ -1710,7 +2951,7 @@
 </file>
 
 <file path=word/styles.xml><?xml version="1.0" encoding="utf-8"?>
-<w:styles xmlns:mc="http://schemas.openxmlformats.org/markup-compatibility/2006" xmlns:r="http://schemas.openxmlformats.org/officeDocument/2006/relationships" xmlns:w="http://schemas.openxmlformats.org/wordprocessingml/2006/main" xmlns:w14="http://schemas.microsoft.com/office/word/2010/wordml" xmlns:w15="http://schemas.microsoft.com/office/word/2012/wordml" xmlns:w16cex="http://schemas.microsoft.com/office/word/2018/wordml/cex" xmlns:w16cid="http://schemas.microsoft.com/office/word/2016/wordml/cid" xmlns:w16="http://schemas.microsoft.com/office/word/2018/wordml" xmlns:w16sdtdh="http://schemas.microsoft.com/office/word/2020/wordml/sdtdatahash" xmlns:w16se="http://schemas.microsoft.com/office/word/2015/wordml/symex" mc:Ignorable="w14 w15 w16se w16cid w16 w16cex w16sdtdh">
+<w:styles xmlns:mc="http://schemas.openxmlformats.org/markup-compatibility/2006" xmlns:r="http://schemas.openxmlformats.org/officeDocument/2006/relationships" xmlns:w="http://schemas.openxmlformats.org/wordprocessingml/2006/main" xmlns:w14="http://schemas.microsoft.com/office/word/2010/wordml" xmlns:w15="http://schemas.microsoft.com/office/word/2012/wordml" xmlns:w16cex="http://schemas.microsoft.com/office/word/2018/wordml/cex" xmlns:w16cid="http://schemas.microsoft.com/office/word/2016/wordml/cid" xmlns:w16="http://schemas.microsoft.com/office/word/2018/wordml" xmlns:w16du="http://schemas.microsoft.com/office/word/2023/wordml/word16du" xmlns:w16sdtdh="http://schemas.microsoft.com/office/word/2020/wordml/sdtdatahash" xmlns:w16se="http://schemas.microsoft.com/office/word/2015/wordml/symex" mc:Ignorable="w14 w15 w16se w16cid w16 w16cex w16sdtdh w16du">
   <w:docDefaults>
     <w:rPrDefault>
       <w:rPr>

</xml_diff>